<commit_message>
Adding in milestone report and moving other files to Archive
- Addded a new .ipynb file- milestone, by clubbing other files and moving the individual files to Archive. Adding in supporting documents like the CAISO utility region map, NEM PV installations data, etc.
</commit_message>
<xml_diff>
--- a/capstone1_project_proposal.docx
+++ b/capstone1_project_proposal.docx
@@ -20,7 +20,15 @@
       <w:bookmarkStart w:id="0" w:name="_kz3eok4xte1y" w:colFirst="0" w:colLast="0"/>
       <w:bookmarkEnd w:id="0"/>
       <w:r>
-        <w:t>Predicting energy consumption at a hourly frequency for a region in US</w:t>
+        <w:t>Predicting energy consumption at a</w:t>
+      </w:r>
+      <w:r>
+        <w:t>n</w:t>
+      </w:r>
+      <w:bookmarkStart w:id="1" w:name="_GoBack"/>
+      <w:bookmarkEnd w:id="1"/>
+      <w:r>
+        <w:t xml:space="preserve"> hourly frequency for a region in US</w:t>
       </w:r>
     </w:p>
     <w:p/>
@@ -28,8 +36,8 @@
       <w:pPr>
         <w:pStyle w:val="Heading1"/>
       </w:pPr>
-      <w:bookmarkStart w:id="1" w:name="_64q9gtwt9asc" w:colFirst="0" w:colLast="0"/>
-      <w:bookmarkEnd w:id="1"/>
+      <w:bookmarkStart w:id="2" w:name="_64q9gtwt9asc" w:colFirst="0" w:colLast="0"/>
+      <w:bookmarkEnd w:id="2"/>
       <w:r>
         <w:t>Problem</w:t>
       </w:r>
@@ -40,40 +48,37 @@
       </w:r>
       <w:r>
         <w:tab/>
-      </w:r>
-      <w:bookmarkStart w:id="2" w:name="_GoBack"/>
-      <w:bookmarkEnd w:id="2"/>
-      <w:r>
-        <w:t xml:space="preserve">Electrical utilities need to diligently plan ahead of time the allocation of generating units in their power plants to match their regional energy demand (MW), because if the demand is higher than the generation it can cause several blackouts resulting in </w:t>
-      </w:r>
-      <w:r>
-        <w:t xml:space="preserve">a huge loss to the economy; on the other hand if the generation is higher than the demand the extra electricity will be wasted and it can also create an unnecessary load on the transmission lines. </w:t>
+        <w:t xml:space="preserve">Electrical utilities need to diligently plan ahead of time the allocation of generating units in their power plants to match their regional energy demand (MW), because if the demand is higher than the generation it can cause several blackouts resulting in a huge loss to the economy; on the other hand if the generation is higher than the demand the extra electricity will be wasted and it can also create an unnecessary load on the transmission lines. </w:t>
       </w:r>
     </w:p>
     <w:p/>
     <w:p>
       <w:r>
         <w:tab/>
-        <w:t>So, it is very important for the utilities to have a for</w:t>
-      </w:r>
-      <w:r>
-        <w:t>ecast of the energy consumption to be able to allocate appropriate resources to meet their demand. A year, month or day ahead forecast can help the utilities plan for a larger time scale but for smoother daily operations an hourly (or even better) forecast</w:t>
-      </w:r>
-      <w:r>
-        <w:t xml:space="preserve"> can prove very useful. For example, if the plant operators get a high energy forecast for the next hour, they can start the gas or coal fired power plants, which can take upto an hour to start, and thereby avoid a potential shortage. </w:t>
+        <w:t xml:space="preserve">So, it is very important for the utilities to have a forecast of the energy consumption to be able to allocate appropriate resources to meet their demand. A year, month or day ahead forecast can help the utilities plan for a larger time scale but for smoother daily operations an hourly (or even better) forecast can prove very useful. For example, if the plant operators get a high energy forecast for the next hour, they can start the gas or coal fired power plants, which can take </w:t>
+      </w:r>
+      <w:proofErr w:type="spellStart"/>
+      <w:r>
+        <w:t>upto</w:t>
+      </w:r>
+      <w:proofErr w:type="spellEnd"/>
+      <w:r>
+        <w:t xml:space="preserve"> an hour to start, and thereby avoid a potential shortage. </w:t>
       </w:r>
     </w:p>
     <w:p/>
     <w:p>
       <w:r>
         <w:tab/>
-        <w:t>The project will i</w:t>
-      </w:r>
-      <w:r>
-        <w:t>nvolve analyzing past 4 to 10 years’ of hourly energy consumption data of a region to find trends in energy consumption around hour of the day, day of the week, season of the year, outside temperature, etc. That is, a model can be built to predict the ener</w:t>
-      </w:r>
-      <w:r>
-        <w:t xml:space="preserve">gy consumption given parameters like day of the week, time of the day, summer or winter, holiday or not, local weather, renewable capacity added in the local market, etc. </w:t>
+        <w:t xml:space="preserve">The project will involve analyzing past 4 to 10 </w:t>
+      </w:r>
+      <w:proofErr w:type="gramStart"/>
+      <w:r>
+        <w:t>years’</w:t>
+      </w:r>
+      <w:proofErr w:type="gramEnd"/>
+      <w:r>
+        <w:t xml:space="preserve"> of hourly energy consumption data of a region to find trends in energy consumption around hour of the day, day of the week, season of the year, outside temperature, etc. That is, a model can be built to predict the energy consumption given parameters like day of the week, time of the day, summer or winter, holiday or not, local weather, renewable capacity added in the local market, etc. </w:t>
       </w:r>
     </w:p>
     <w:p>
@@ -89,13 +94,7 @@
     <w:p>
       <w:r>
         <w:tab/>
-        <w:t>The developed prediction model can be utilized by the electrical utilities t</w:t>
-      </w:r>
-      <w:r>
-        <w:t>o effectively plan their energy generation operations and balance the demand with appropriate supply. An efficient forecast can prove very useful for the utilities in planning their day to day operations, meeting their customers’ energy demand, and avoidin</w:t>
-      </w:r>
-      <w:r>
-        <w:t xml:space="preserve">g excess generation of energy. </w:t>
+        <w:t xml:space="preserve">The developed prediction model can be utilized by the electrical utilities to effectively plan their energy generation operations and balance the demand with appropriate supply. An efficient forecast can prove very useful for the utilities in planning their day to day operations, meeting their customers’ energy demand, and avoiding excess generation of energy. </w:t>
       </w:r>
     </w:p>
     <w:p>
@@ -145,7 +144,15 @@
         <w:ind w:left="1080"/>
       </w:pPr>
       <w:r>
-        <w:t>The first dataset is available on kaggle (</w:t>
+        <w:t xml:space="preserve">The first dataset is available on </w:t>
+      </w:r>
+      <w:proofErr w:type="spellStart"/>
+      <w:r>
+        <w:t>kaggle</w:t>
+      </w:r>
+      <w:proofErr w:type="spellEnd"/>
+      <w:r>
+        <w:t xml:space="preserve"> (</w:t>
       </w:r>
       <w:hyperlink r:id="rId7">
         <w:r>
@@ -157,10 +164,7 @@
         </w:r>
       </w:hyperlink>
       <w:r>
-        <w:t xml:space="preserve">). This dataset consists of hourly consumption values in MWh for different sub-regions within the PJM electrical utility region (east coast). Some of the sub-regions have data ranging from 1998 to 2018 but that is not consistent across </w:t>
-      </w:r>
-      <w:r>
-        <w:t xml:space="preserve">all the sub-regions; some sub-regions have data starting only from 2013. </w:t>
+        <w:t xml:space="preserve">). This dataset consists of hourly consumption values in MWh for different sub-regions within the PJM electrical utility region (east coast). Some of the sub-regions have data ranging from 1998 to 2018 but that is not consistent across all the sub-regions; some sub-regions have data starting only from 2013. </w:t>
       </w:r>
     </w:p>
     <w:p>
@@ -172,10 +176,7 @@
         <w:ind w:left="1080"/>
       </w:pPr>
       <w:r>
-        <w:t>Also, along the years some of the sub-regions got divided into smaller sub-regions, for example, the PJM sub-region was divided into PJMW and PJME around 2002. So, to keep the integr</w:t>
-      </w:r>
-      <w:r>
-        <w:t xml:space="preserve">ity of the data but at the same time to be consistent across all regions of the dataset, I am planning to truncate the data such that all the columns will have equal number of non-null observations. </w:t>
+        <w:t xml:space="preserve">Also, along the years some of the sub-regions got divided into smaller sub-regions, for example, the PJM sub-region was divided into PJMW and PJME around 2002. So, to keep the integrity of the data but at the same time to be consistent across all regions of the dataset, I am planning to truncate the data such that all the columns will have equal number of non-null observations. </w:t>
       </w:r>
     </w:p>
     <w:p>
@@ -187,10 +188,7 @@
         <w:ind w:left="1080"/>
       </w:pPr>
       <w:r>
-        <w:t>I will also try to introduce the weather data parameters</w:t>
-      </w:r>
-      <w:r>
-        <w:t xml:space="preserve"> from NOAA’s climate.gov site (</w:t>
+        <w:t>I will also try to introduce the weather data parameters from NOAA’s climate.gov site (</w:t>
       </w:r>
       <w:hyperlink r:id="rId8">
         <w:r>
@@ -202,10 +200,7 @@
         </w:r>
       </w:hyperlink>
       <w:r>
-        <w:t>) into a separate column for each sub-region, this will give the model a chance to evaluate the effect of weather on energy con</w:t>
-      </w:r>
-      <w:r>
-        <w:t>sumption.</w:t>
+        <w:t>) into a separate column for each sub-region, this will give the model a chance to evaluate the effect of weather on energy consumption.</w:t>
       </w:r>
     </w:p>
     <w:p>
@@ -217,10 +212,23 @@
         <w:ind w:left="1080"/>
       </w:pPr>
       <w:r>
-        <w:t>For matching the weather files with the kaggle data and also to extract any kind of regional information from it, I will require some kind of regional coordinates for all the sub-regions included in the main data which at present I am not sure of</w:t>
-      </w:r>
-      <w:r>
-        <w:t xml:space="preserve">. </w:t>
+        <w:t xml:space="preserve">For matching the weather files with the </w:t>
+      </w:r>
+      <w:proofErr w:type="spellStart"/>
+      <w:r>
+        <w:t>kaggle</w:t>
+      </w:r>
+      <w:proofErr w:type="spellEnd"/>
+      <w:r>
+        <w:t xml:space="preserve"> data </w:t>
+      </w:r>
+      <w:proofErr w:type="gramStart"/>
+      <w:r>
+        <w:t>and also</w:t>
+      </w:r>
+      <w:proofErr w:type="gramEnd"/>
+      <w:r>
+        <w:t xml:space="preserve"> to extract any kind of regional information from it, I will require some kind of regional coordinates for all the sub-regions included in the main data which at present I am not sure of. </w:t>
       </w:r>
     </w:p>
     <w:p>
@@ -260,10 +268,15 @@
         </w:r>
       </w:hyperlink>
       <w:r>
-        <w:t>) includes hourly energy consumption, quarterly residential/industrial renewable energy capacity, annual population, quarterly heating and cooling degree days, etc. for larger regions (in size) as compared to the above kaggle data. For example, in EIA’s da</w:t>
-      </w:r>
-      <w:r>
-        <w:t xml:space="preserve">ta, California has only 3 sub-regions and entire Arizona is represented as a single region. </w:t>
+        <w:t xml:space="preserve">) includes hourly energy consumption, quarterly residential/industrial renewable energy capacity, annual population, quarterly heating and cooling degree days, etc. for larger regions (in size) as compared to the above </w:t>
+      </w:r>
+      <w:proofErr w:type="spellStart"/>
+      <w:r>
+        <w:t>kaggle</w:t>
+      </w:r>
+      <w:proofErr w:type="spellEnd"/>
+      <w:r>
+        <w:t xml:space="preserve"> data. For example, in EIA’s data, California has only 3 sub-regions and entire Arizona is represented as a single region. </w:t>
       </w:r>
     </w:p>
     <w:p>
@@ -275,10 +288,7 @@
         <w:ind w:left="1080"/>
       </w:pPr>
       <w:r>
-        <w:t>Since the regions are larger here, I am a bit hesitant to use local weather data because the weather can vary considerably across a larger region like California a</w:t>
-      </w:r>
-      <w:r>
-        <w:t xml:space="preserve">s compared to a smaller sub-region. But, if weather data is to be used, I am considering using the same NOAA data as mentioned </w:t>
+        <w:t xml:space="preserve">Since the regions are larger here, I am a bit hesitant to use local weather data because the weather can vary considerably across a larger region like California as compared to a smaller sub-region. But, if weather data is to be used, I am considering using the same NOAA data as mentioned </w:t>
       </w:r>
       <w:hyperlink r:id="rId10">
         <w:r>
@@ -302,10 +312,15 @@
         <w:ind w:left="1080"/>
       </w:pPr>
       <w:r>
-        <w:t>The datasets available on th</w:t>
-      </w:r>
-      <w:r>
-        <w:t>is site range from Jul, 2015 to present day (~4 years).</w:t>
+        <w:t xml:space="preserve">The datasets available on this site range from </w:t>
+      </w:r>
+      <w:proofErr w:type="gramStart"/>
+      <w:r>
+        <w:t>Jul,</w:t>
+      </w:r>
+      <w:proofErr w:type="gramEnd"/>
+      <w:r>
+        <w:t xml:space="preserve"> 2015 to present day (~4 years).</w:t>
       </w:r>
     </w:p>
     <w:p>
@@ -326,7 +341,15 @@
         </w:numPr>
       </w:pPr>
       <w:r>
-        <w:t xml:space="preserve">First step will be to finalize one dataset out of the above two based on some initial analysis on both of them. </w:t>
+        <w:t xml:space="preserve">First step will be to finalize one dataset out of the above two based on some initial analysis on </w:t>
+      </w:r>
+      <w:proofErr w:type="gramStart"/>
+      <w:r>
+        <w:t>both of them</w:t>
+      </w:r>
+      <w:proofErr w:type="gramEnd"/>
+      <w:r>
+        <w:t xml:space="preserve">. </w:t>
       </w:r>
     </w:p>
     <w:p>
@@ -337,10 +360,15 @@
         </w:numPr>
       </w:pPr>
       <w:r>
-        <w:t>After picking a dataset, the parameters to be included will need to be finaliz</w:t>
-      </w:r>
-      <w:r>
-        <w:t xml:space="preserve">ed. The default variables to be used  will be hour of the day, day, month, weekday/weekend, holiday/working-day and summer/winter which can be extracted from the datetime index. </w:t>
+        <w:t xml:space="preserve">After picking a dataset, the parameters to be included will need to be finalized. The default variables to be </w:t>
+      </w:r>
+      <w:proofErr w:type="gramStart"/>
+      <w:r>
+        <w:t>used  will</w:t>
+      </w:r>
+      <w:proofErr w:type="gramEnd"/>
+      <w:r>
+        <w:t xml:space="preserve"> be hour of the day, day, month, weekday/weekend, holiday/working-day and summer/winter which can be extracted from the datetime index. </w:t>
       </w:r>
     </w:p>
     <w:p>
@@ -351,10 +379,7 @@
         </w:numPr>
       </w:pPr>
       <w:r>
-        <w:t>Other parameters like the weather variables- temperature, rain, snow, etc. wi</w:t>
-      </w:r>
-      <w:r>
-        <w:t xml:space="preserve">ll need to be matched appropriately with the region and added as separate columns. </w:t>
+        <w:t xml:space="preserve">Other parameters like the weather variables- temperature, rain, snow, etc. will need to be matched appropriately with the region and added as separate columns. </w:t>
       </w:r>
     </w:p>
     <w:p>
@@ -365,10 +390,7 @@
         </w:numPr>
       </w:pPr>
       <w:r>
-        <w:t>After cleaning and preparing the above dataset, the next step will be doing EDA. Basic trends can be observed during the EDA and which parameters affect the energy consumpt</w:t>
-      </w:r>
-      <w:r>
-        <w:t xml:space="preserve">ion the most can also be determined. </w:t>
+        <w:t xml:space="preserve">After cleaning and preparing the above dataset, the next step will be doing EDA. Basic trends can be observed during the EDA and which parameters affect the energy consumption the most can also be determined. </w:t>
       </w:r>
     </w:p>
     <w:p>
@@ -391,10 +413,7 @@
         </w:numPr>
       </w:pPr>
       <w:r>
-        <w:t xml:space="preserve">After the initial analysis, I will model the problem as a time forecasting </w:t>
-      </w:r>
-      <w:r>
-        <w:t xml:space="preserve">problem. I need to do more research on the time series forecasting models. </w:t>
+        <w:t xml:space="preserve">After the initial analysis, I will model the problem as a time forecasting problem. I need to do more research on the time series forecasting models. </w:t>
       </w:r>
     </w:p>
     <w:p>
@@ -424,8 +443,13 @@
           <w:numId w:val="6"/>
         </w:numPr>
       </w:pPr>
-      <w:r>
-        <w:t>Jupyter notebook including the code.</w:t>
+      <w:proofErr w:type="spellStart"/>
+      <w:r>
+        <w:t>Jupyter</w:t>
+      </w:r>
+      <w:proofErr w:type="spellEnd"/>
+      <w:r>
+        <w:t xml:space="preserve"> notebook including the code.</w:t>
       </w:r>
     </w:p>
     <w:p>
@@ -447,10 +471,7 @@
         </w:numPr>
       </w:pPr>
       <w:r>
-        <w:t>Slide deck for presentation</w:t>
-      </w:r>
-      <w:r>
-        <w:t xml:space="preserve"> purpose. </w:t>
+        <w:t xml:space="preserve">Slide deck for presentation purpose. </w:t>
       </w:r>
     </w:p>
     <w:p>

</xml_diff>